<commit_message>
Mercedes Gonzalez Gonzalez - Assignment06 - Final Version
</commit_message>
<xml_diff>
--- a/Assignment06.docx
+++ b/Assignment06.docx
@@ -7,13 +7,11 @@
         <w:jc w:val="both"/>
         <w:rPr>
           <w:rFonts w:ascii="Consolas" w:hAnsi="Consolas"/>
-          <w:lang w:val="es-US"/>
-        </w:rPr>
-      </w:pPr>
-      <w:r>
-        <w:rPr>
-          <w:rFonts w:ascii="Consolas" w:hAnsi="Consolas"/>
-          <w:lang w:val="es-US"/>
+        </w:rPr>
+      </w:pPr>
+      <w:r>
+        <w:rPr>
+          <w:rFonts w:ascii="Consolas" w:hAnsi="Consolas"/>
         </w:rPr>
         <w:t>Mercedes Gonzalez Gonzalez</w:t>
       </w:r>
@@ -23,27 +21,23 @@
         <w:jc w:val="both"/>
         <w:rPr>
           <w:rFonts w:ascii="Consolas" w:hAnsi="Consolas"/>
-          <w:lang w:val="es-US"/>
-        </w:rPr>
-      </w:pPr>
-      <w:r>
-        <w:rPr>
-          <w:rFonts w:ascii="Consolas" w:hAnsi="Consolas"/>
-          <w:lang w:val="es-US"/>
+        </w:rPr>
+      </w:pPr>
+      <w:r>
+        <w:rPr>
+          <w:rFonts w:ascii="Consolas" w:hAnsi="Consolas"/>
         </w:rPr>
         <w:t xml:space="preserve">August </w:t>
       </w:r>
       <w:r>
         <w:rPr>
           <w:rFonts w:ascii="Consolas" w:hAnsi="Consolas"/>
-          <w:lang w:val="es-US"/>
         </w:rPr>
         <w:t>16th</w:t>
       </w:r>
       <w:r>
         <w:rPr>
           <w:rFonts w:ascii="Consolas" w:hAnsi="Consolas"/>
-          <w:lang w:val="es-US"/>
         </w:rPr>
         <w:t>, 2020</w:t>
       </w:r>
@@ -95,6 +89,12 @@
           <w:rFonts w:ascii="Consolas" w:hAnsi="Consolas"/>
         </w:rPr>
       </w:pPr>
+      <w:r>
+        <w:rPr>
+          <w:rFonts w:ascii="Consolas" w:hAnsi="Consolas"/>
+        </w:rPr>
+        <w:t xml:space="preserve">GitHub Repository: </w:t>
+      </w:r>
       <w:hyperlink r:id="rId6" w:history="1">
         <w:r>
           <w:rPr>
@@ -118,6 +118,37 @@
           <w:rFonts w:ascii="Consolas" w:hAnsi="Consolas"/>
         </w:rPr>
       </w:pPr>
+      <w:r>
+        <w:rPr>
+          <w:rFonts w:ascii="Consolas" w:hAnsi="Consolas"/>
+        </w:rPr>
+        <w:t xml:space="preserve">GitHub Website: </w:t>
+      </w:r>
+      <w:hyperlink r:id="rId7" w:history="1">
+        <w:r>
+          <w:rPr>
+            <w:rStyle w:val="Hyperlink"/>
+            <w:rFonts w:ascii="Consolas" w:hAnsi="Consolas"/>
+          </w:rPr>
+          <w:t>https://mglezglez.github.io/IntroToProg-Python-Mod06/</w:t>
+        </w:r>
+      </w:hyperlink>
+      <w:r>
+        <w:rPr>
+          <w:rFonts w:ascii="Consolas" w:hAnsi="Consolas"/>
+        </w:rPr>
+        <w:t xml:space="preserve"> </w:t>
+      </w:r>
+      <w:bookmarkStart w:id="0" w:name="_GoBack"/>
+      <w:bookmarkEnd w:id="0"/>
+    </w:p>
+    <w:p>
+      <w:pPr>
+        <w:jc w:val="both"/>
+        <w:rPr>
+          <w:rFonts w:ascii="Consolas" w:hAnsi="Consolas"/>
+        </w:rPr>
+      </w:pPr>
     </w:p>
     <w:p>
       <w:pPr>
@@ -372,14 +403,14 @@
         <w:rPr>
           <w:rFonts w:ascii="Consolas" w:hAnsi="Consolas"/>
         </w:rPr>
-        <w:t xml:space="preserve">Essentially, the script template came with two classes: Processor and IO. The Processor class implements all the methods required to read and write data to a file and update a list of dictionaries containing all the tasks and their respective priorities. The IO class is responsible for the Presentation layer, that is, the input/output operations that presents data to the user and obtains </w:t>
+        <w:t xml:space="preserve">Essentially, the script template came with two classes: Processor and IO. The Processor class implements all the methods required to read and write data to a file and update a list of dictionaries containing all the tasks and their respective priorities. The IO class is responsible for the Presentation layer, </w:t>
       </w:r>
       <w:r>
         <w:rPr>
           <w:rFonts w:ascii="Consolas" w:hAnsi="Consolas"/>
         </w:rPr>
         <w:lastRenderedPageBreak/>
-        <w:t>data from the user. In other works, the IO class contains methods that print the menu, ask the user to select an option in the menu, ask for the name and priority of the new task to add, ask for the name of the task that the user wants to remove, ask the user whether they want to continue or ask the user to answer yes/no to a question.</w:t>
+        <w:t>that is, the input/output operations that presents data to the user and obtains data from the user. In other works, the IO class contains methods that print the menu, ask the user to select an option in the menu, ask for the name and priority of the new task to add, ask for the name of the task that the user wants to remove, ask the user whether they want to continue or ask the user to answer yes/no to a question.</w:t>
       </w:r>
     </w:p>
     <w:p>
@@ -570,7 +601,7 @@
                                           <pic:cNvPicPr/>
                                         </pic:nvPicPr>
                                         <pic:blipFill>
-                                          <a:blip r:embed="rId7"/>
+                                          <a:blip r:embed="rId8"/>
                                           <a:stretch>
                                             <a:fillRect/>
                                           </a:stretch>
@@ -641,7 +672,7 @@
                                     <pic:cNvPicPr/>
                                   </pic:nvPicPr>
                                   <pic:blipFill>
-                                    <a:blip r:embed="rId7"/>
+                                    <a:blip r:embed="rId9"/>
                                     <a:stretch>
                                       <a:fillRect/>
                                     </a:stretch>
@@ -850,6 +881,7 @@
         <w:rPr>
           <w:rFonts w:ascii="Consolas" w:hAnsi="Consolas"/>
         </w:rPr>
+        <w:lastRenderedPageBreak/>
         <w:t>Figure 1. Processor methods implementation</w:t>
       </w:r>
     </w:p>
@@ -863,7 +895,6 @@
         <w:rPr>
           <w:rFonts w:ascii="Consolas" w:hAnsi="Consolas"/>
         </w:rPr>
-        <w:lastRenderedPageBreak/>
         <w:t xml:space="preserve">The second task was related with the IO class. There were two static methods in the IO class that needed to be implemented. Those were </w:t>
       </w:r>
       <w:r>
@@ -973,7 +1004,7 @@
                                           <pic:cNvPicPr/>
                                         </pic:nvPicPr>
                                         <pic:blipFill>
-                                          <a:blip r:embed="rId8"/>
+                                          <a:blip r:embed="rId10"/>
                                           <a:stretch>
                                             <a:fillRect/>
                                           </a:stretch>
@@ -1037,7 +1068,7 @@
                                     <pic:cNvPicPr/>
                                   </pic:nvPicPr>
                                   <pic:blipFill>
-                                    <a:blip r:embed="rId8"/>
+                                    <a:blip r:embed="rId11"/>
                                     <a:stretch>
                                       <a:fillRect/>
                                     </a:stretch>
@@ -1126,25 +1157,7 @@
         <w:rPr>
           <w:rFonts w:ascii="Consolas" w:hAnsi="Consolas"/>
         </w:rPr>
-        <w:t>Figure 2</w:t>
-      </w:r>
-      <w:r>
-        <w:rPr>
-          <w:rFonts w:ascii="Consolas" w:hAnsi="Consolas"/>
-        </w:rPr>
-        <w:t xml:space="preserve">. </w:t>
-      </w:r>
-      <w:r>
-        <w:rPr>
-          <w:rFonts w:ascii="Consolas" w:hAnsi="Consolas"/>
-        </w:rPr>
-        <w:t>IO</w:t>
-      </w:r>
-      <w:r>
-        <w:rPr>
-          <w:rFonts w:ascii="Consolas" w:hAnsi="Consolas"/>
-        </w:rPr>
-        <w:t xml:space="preserve"> methods implementation</w:t>
+        <w:t>Figure 2. IO methods implementation</w:t>
       </w:r>
     </w:p>
     <w:p>
@@ -1246,7 +1259,6 @@
           <w:rFonts w:ascii="Consolas" w:hAnsi="Consolas"/>
           <w:noProof/>
         </w:rPr>
-        <w:lastRenderedPageBreak/>
         <mc:AlternateContent>
           <mc:Choice Requires="wps">
             <w:drawing>
@@ -1305,7 +1317,7 @@
                                           <pic:cNvPicPr/>
                                         </pic:nvPicPr>
                                         <pic:blipFill>
-                                          <a:blip r:embed="rId9"/>
+                                          <a:blip r:embed="rId12"/>
                                           <a:stretch>
                                             <a:fillRect/>
                                           </a:stretch>
@@ -1372,7 +1384,7 @@
                                     <pic:cNvPicPr/>
                                   </pic:nvPicPr>
                                   <pic:blipFill>
-                                    <a:blip r:embed="rId9"/>
+                                    <a:blip r:embed="rId13"/>
                                     <a:stretch>
                                       <a:fillRect/>
                                     </a:stretch>
@@ -1548,19 +1560,7 @@
         <w:rPr>
           <w:rFonts w:ascii="Consolas" w:hAnsi="Consolas"/>
         </w:rPr>
-        <w:t>Figure 3</w:t>
-      </w:r>
-      <w:r>
-        <w:rPr>
-          <w:rFonts w:ascii="Consolas" w:hAnsi="Consolas"/>
-        </w:rPr>
-        <w:t xml:space="preserve">. </w:t>
-      </w:r>
-      <w:r>
-        <w:rPr>
-          <w:rFonts w:ascii="Consolas" w:hAnsi="Consolas"/>
-        </w:rPr>
-        <w:t>Main program implementation</w:t>
+        <w:t>Figure 3. Main program implementation</w:t>
       </w:r>
     </w:p>
     <w:p>
@@ -1658,7 +1658,7 @@
                     <pic:cNvPicPr/>
                   </pic:nvPicPr>
                   <pic:blipFill>
-                    <a:blip r:embed="rId10"/>
+                    <a:blip r:embed="rId14"/>
                     <a:stretch>
                       <a:fillRect/>
                     </a:stretch>
@@ -1769,7 +1769,7 @@
                     <pic:cNvPicPr/>
                   </pic:nvPicPr>
                   <pic:blipFill>
-                    <a:blip r:embed="rId11"/>
+                    <a:blip r:embed="rId15"/>
                     <a:stretch>
                       <a:fillRect/>
                     </a:stretch>
@@ -1853,7 +1853,7 @@
                     <pic:cNvPicPr/>
                   </pic:nvPicPr>
                   <pic:blipFill>
-                    <a:blip r:embed="rId12"/>
+                    <a:blip r:embed="rId16"/>
                     <a:stretch>
                       <a:fillRect/>
                     </a:stretch>
@@ -2002,7 +2002,7 @@
                     <pic:cNvPicPr/>
                   </pic:nvPicPr>
                   <pic:blipFill>
-                    <a:blip r:embed="rId13"/>
+                    <a:blip r:embed="rId17"/>
                     <a:stretch>
                       <a:fillRect/>
                     </a:stretch>
@@ -2053,8 +2053,6 @@
         </w:rPr>
         <w:t xml:space="preserve">Classes and functions are more advanced Python elements that allow re-using code more effectively while creating scripts. Code reusability is especially important when developing professional projects where the number of lines of code can grow very quickly if planning and efficiency is not taken into consideration. This module opened the door to the work with these important Python constructs and I am excited and eager to learn more about it. </w:t>
       </w:r>
-      <w:bookmarkStart w:id="0" w:name="_GoBack"/>
-      <w:bookmarkEnd w:id="0"/>
     </w:p>
     <w:p>
       <w:pPr>

</xml_diff>